<commit_message>
Atualizado o documento de Planejamento
</commit_message>
<xml_diff>
--- a/Documentação.docx
+++ b/Documentação.docx
@@ -202,10 +202,7 @@
         </w:numPr>
       </w:pPr>
       <w:r>
-        <w:t xml:space="preserve">Cadastro </w:t>
-      </w:r>
-      <w:r>
-        <w:t>(Comprador / Vendedor)</w:t>
+        <w:t>Cadastro (Comprador / Vendedor)</w:t>
       </w:r>
     </w:p>
     <w:p>
@@ -345,6 +342,15 @@
       </w:pPr>
       <w:r>
         <w:t>Avaliação do Vendedor</w:t>
+      </w:r>
+    </w:p>
+    <w:p/>
+    <w:p>
+      <w:pPr>
+        <w:pStyle w:val="Ttulo1"/>
+      </w:pPr>
+      <w:r>
+        <w:t>Diagrama de Telas</w:t>
       </w:r>
     </w:p>
     <w:p/>

</xml_diff>